<commit_message>
Cluster 7 is actually usable in the paper
</commit_message>
<xml_diff>
--- a/simu.docx
+++ b/simu.docx
@@ -1,10 +1,10 @@
 
 <file path=word/document.xml><?xml version="1.0" encoding="utf-8"?>
-<w:document xmlns:wpc="http://schemas.microsoft.com/office/word/2010/wordprocessingCanvas" xmlns:cx="http://schemas.microsoft.com/office/drawing/2014/chartex" xmlns:cx1="http://schemas.microsoft.com/office/drawing/2015/9/8/chartex" xmlns:cx2="http://schemas.microsoft.com/office/drawing/2015/10/21/chartex" xmlns:cx3="http://schemas.microsoft.com/office/drawing/2016/5/9/chartex" xmlns:cx4="http://schemas.microsoft.com/office/drawing/2016/5/10/chartex" xmlns:cx5="http://schemas.microsoft.com/office/drawing/2016/5/11/chartex" xmlns:mc="http://schemas.openxmlformats.org/markup-compatibility/2006" xmlns:o="urn:schemas-microsoft-com:office:office" xmlns:r="http://schemas.openxmlformats.org/officeDocument/2006/relationships" xmlns:m="http://schemas.openxmlformats.org/officeDocument/2006/math" xmlns:v="urn:schemas-microsoft-com:vml" xmlns:wp14="http://schemas.microsoft.com/office/word/2010/wordprocessingDrawing" xmlns:wp="http://schemas.openxmlformats.org/drawingml/2006/wordprocessingDrawing" xmlns:w10="urn:schemas-microsoft-com:office:word" xmlns:w="http://schemas.openxmlformats.org/wordprocessingml/2006/main" xmlns:w14="http://schemas.microsoft.com/office/word/2010/wordml" xmlns:w15="http://schemas.microsoft.com/office/word/2012/wordml" xmlns:w16se="http://schemas.microsoft.com/office/word/2015/wordml/symex" xmlns:wpg="http://schemas.microsoft.com/office/word/2010/wordprocessingGroup" xmlns:wpi="http://schemas.microsoft.com/office/word/2010/wordprocessingInk" xmlns:wne="http://schemas.microsoft.com/office/word/2006/wordml" xmlns:wps="http://schemas.microsoft.com/office/word/2010/wordprocessingShape" mc:Ignorable="w14 w15 w16se wp14">
+<w:document xmlns:wpc="http://schemas.microsoft.com/office/word/2010/wordprocessingCanvas" xmlns:mc="http://schemas.openxmlformats.org/markup-compatibility/2006" xmlns:o="urn:schemas-microsoft-com:office:office" xmlns:r="http://schemas.openxmlformats.org/officeDocument/2006/relationships" xmlns:m="http://schemas.openxmlformats.org/officeDocument/2006/math" xmlns:v="urn:schemas-microsoft-com:vml" xmlns:wp14="http://schemas.microsoft.com/office/word/2010/wordprocessingDrawing" xmlns:wp="http://schemas.openxmlformats.org/drawingml/2006/wordprocessingDrawing" xmlns:w10="urn:schemas-microsoft-com:office:word" xmlns:w="http://schemas.openxmlformats.org/wordprocessingml/2006/main" xmlns:w14="http://schemas.microsoft.com/office/word/2010/wordml" xmlns:w15="http://schemas.microsoft.com/office/word/2012/wordml" xmlns:wpg="http://schemas.microsoft.com/office/word/2010/wordprocessingGroup" xmlns:wpi="http://schemas.microsoft.com/office/word/2010/wordprocessingInk" xmlns:wne="http://schemas.microsoft.com/office/word/2006/wordml" xmlns:wps="http://schemas.microsoft.com/office/word/2010/wordprocessingShape" mc:Ignorable="w14 w15 wp14">
   <w:body>
     <w:p>
       <w:pPr>
-        <w:pStyle w:val="Rubrik1"/>
+        <w:pStyle w:val="Heading1"/>
       </w:pPr>
       <w:r>
         <w:t>Cluster 2:</w:t>
@@ -54,7 +54,7 @@
     </w:p>
     <w:p>
       <w:pPr>
-        <w:pStyle w:val="Rubrik1"/>
+        <w:pStyle w:val="Heading1"/>
       </w:pPr>
       <w:r>
         <w:t>Cluster 3:</w:t>
@@ -104,7 +104,7 @@
     </w:p>
     <w:p>
       <w:pPr>
-        <w:pStyle w:val="Rubrik1"/>
+        <w:pStyle w:val="Heading1"/>
       </w:pPr>
       <w:r>
         <w:t>Cluster 4:</w:t>
@@ -154,7 +154,7 @@
     </w:p>
     <w:p>
       <w:pPr>
-        <w:pStyle w:val="Rubrik1"/>
+        <w:pStyle w:val="Heading1"/>
       </w:pPr>
       <w:r>
         <w:t>Cluster 5:</w:t>
@@ -208,27 +208,79 @@
     <w:p/>
     <w:p>
       <w:pPr>
-        <w:pStyle w:val="Rubrik1"/>
+        <w:pStyle w:val="Heading1"/>
       </w:pPr>
       <w:r>
         <w:t>Cluster 7</w:t>
+      </w:r>
+    </w:p>
+    <w:p>
+      <w:r>
+        <w:t>num_pods=100</w:t>
+      </w:r>
+    </w:p>
+    <w:p>
+      <w:r>
+        <w:t>max_pod_connected=35</w:t>
+      </w:r>
+    </w:p>
+    <w:p>
+      <w:r>
+        <w:t>min_pod_connected=10</w:t>
+      </w:r>
+    </w:p>
+    <w:p>
+      <w:r>
+        <w:t>num_cores=5</w:t>
+      </w:r>
+    </w:p>
+    <w:p>
+      <w:r>
+        <w:t>num_slots=80</w:t>
+      </w:r>
+    </w:p>
+    <w:p/>
+    <w:p>
+      <w:r>
+        <w:t>data_rate_choice = [50, 400]</w:t>
+      </w:r>
+    </w:p>
+    <w:p/>
+    <w:p>
+      <w:r>
+        <w:t>data_rate_probs = {}</w:t>
+      </w:r>
+    </w:p>
+    <w:p>
+      <w:r>
+        <w:t>data_rate_probs['90_10'] = [0.90, 0.10]</w:t>
+      </w:r>
+    </w:p>
+    <w:p/>
+    <w:p>
+      <w:pPr>
+        <w:pStyle w:val="Heading1"/>
+      </w:pPr>
+      <w:r>
+        <w:lastRenderedPageBreak/>
+        <w:t>Cluster 8</w:t>
+      </w:r>
+    </w:p>
+    <w:p>
+      <w:r>
+        <w:t>num_pods=200</w:t>
+      </w:r>
+    </w:p>
+    <w:p>
+      <w:r>
+        <w:t>max_pod_connected=95</w:t>
       </w:r>
       <w:bookmarkStart w:id="0" w:name="_GoBack"/>
       <w:bookmarkEnd w:id="0"/>
     </w:p>
     <w:p>
       <w:r>
-        <w:t>num_pods=100</w:t>
-      </w:r>
-    </w:p>
-    <w:p>
-      <w:r>
-        <w:t>max_pod_connected=35</w:t>
-      </w:r>
-    </w:p>
-    <w:p>
-      <w:r>
-        <w:t>min_pod_connected=10</w:t>
+        <w:t>min_pod_connected=15</w:t>
       </w:r>
     </w:p>
     <w:p>
@@ -269,7 +321,7 @@
 </file>
 
 <file path=word/styles.xml><?xml version="1.0" encoding="utf-8"?>
-<w:styles xmlns:mc="http://schemas.openxmlformats.org/markup-compatibility/2006" xmlns:r="http://schemas.openxmlformats.org/officeDocument/2006/relationships" xmlns:w="http://schemas.openxmlformats.org/wordprocessingml/2006/main" xmlns:w14="http://schemas.microsoft.com/office/word/2010/wordml" xmlns:w15="http://schemas.microsoft.com/office/word/2012/wordml" xmlns:w16se="http://schemas.microsoft.com/office/word/2015/wordml/symex" mc:Ignorable="w14 w15 w16se">
+<w:styles xmlns:mc="http://schemas.openxmlformats.org/markup-compatibility/2006" xmlns:r="http://schemas.openxmlformats.org/officeDocument/2006/relationships" xmlns:w="http://schemas.openxmlformats.org/wordprocessingml/2006/main" xmlns:w14="http://schemas.microsoft.com/office/word/2010/wordml" xmlns:w15="http://schemas.microsoft.com/office/word/2012/wordml" mc:Ignorable="w14 w15">
   <w:docDefaults>
     <w:rPrDefault>
       <w:rPr>
@@ -285,7 +337,7 @@
       </w:pPr>
     </w:pPrDefault>
   </w:docDefaults>
-  <w:latentStyles w:defLockedState="0" w:defUIPriority="99" w:defSemiHidden="0" w:defUnhideWhenUsed="0" w:defQFormat="0" w:count="374">
+  <w:latentStyles w:defLockedState="0" w:defUIPriority="99" w:defSemiHidden="0" w:defUnhideWhenUsed="0" w:defQFormat="0" w:count="371">
     <w:lsdException w:name="Normal" w:uiPriority="0" w:qFormat="1"/>
     <w:lsdException w:name="heading 1" w:uiPriority="9" w:qFormat="1"/>
     <w:lsdException w:name="heading 2" w:semiHidden="1" w:uiPriority="9" w:unhideWhenUsed="1" w:qFormat="1"/>
@@ -657,9 +709,6 @@
     <w:lsdException w:name="List Table 5 Dark Accent 6" w:uiPriority="50"/>
     <w:lsdException w:name="List Table 6 Colorful Accent 6" w:uiPriority="51"/>
     <w:lsdException w:name="List Table 7 Colorful Accent 6" w:uiPriority="52"/>
-    <w:lsdException w:name="Mention" w:semiHidden="1" w:unhideWhenUsed="1"/>
-    <w:lsdException w:name="Smart Hyperlink" w:semiHidden="1" w:unhideWhenUsed="1"/>
-    <w:lsdException w:name="Hashtag" w:semiHidden="1" w:unhideWhenUsed="1"/>
   </w:latentStyles>
   <w:style w:type="paragraph" w:default="1" w:styleId="Normal">
     <w:name w:val="Normal"/>
@@ -668,11 +717,11 @@
       <w:noProof/>
     </w:rPr>
   </w:style>
-  <w:style w:type="paragraph" w:styleId="Rubrik1">
+  <w:style w:type="paragraph" w:styleId="Heading1">
     <w:name w:val="heading 1"/>
     <w:basedOn w:val="Normal"/>
     <w:next w:val="Normal"/>
-    <w:link w:val="Rubrik1Char"/>
+    <w:link w:val="Heading1Char"/>
     <w:uiPriority w:val="9"/>
     <w:qFormat/>
     <w:rsid w:val="000C5ECF"/>
@@ -689,13 +738,13 @@
       <w:szCs w:val="32"/>
     </w:rPr>
   </w:style>
-  <w:style w:type="character" w:default="1" w:styleId="Standardstycketeckensnitt">
+  <w:style w:type="character" w:default="1" w:styleId="DefaultParagraphFont">
     <w:name w:val="Default Paragraph Font"/>
     <w:uiPriority w:val="1"/>
     <w:semiHidden/>
     <w:unhideWhenUsed/>
   </w:style>
-  <w:style w:type="table" w:default="1" w:styleId="Normaltabell">
+  <w:style w:type="table" w:default="1" w:styleId="TableNormal">
     <w:name w:val="Normal Table"/>
     <w:uiPriority w:val="99"/>
     <w:semiHidden/>
@@ -710,16 +759,16 @@
       </w:tblCellMar>
     </w:tblPr>
   </w:style>
-  <w:style w:type="numbering" w:default="1" w:styleId="Ingenlista">
+  <w:style w:type="numbering" w:default="1" w:styleId="NoList">
     <w:name w:val="No List"/>
     <w:uiPriority w:val="99"/>
     <w:semiHidden/>
     <w:unhideWhenUsed/>
   </w:style>
-  <w:style w:type="character" w:customStyle="1" w:styleId="Rubrik1Char">
-    <w:name w:val="Rubrik 1 Char"/>
-    <w:basedOn w:val="Standardstycketeckensnitt"/>
-    <w:link w:val="Rubrik1"/>
+  <w:style w:type="character" w:customStyle="1" w:styleId="Heading1Char">
+    <w:name w:val="Heading 1 Char"/>
+    <w:basedOn w:val="DefaultParagraphFont"/>
+    <w:link w:val="Heading1"/>
     <w:uiPriority w:val="9"/>
     <w:rsid w:val="000C5ECF"/>
     <w:rPr>

</xml_diff>

<commit_message>
Change load for A2
</commit_message>
<xml_diff>
--- a/simu.docx
+++ b/simu.docx
@@ -1,10 +1,10 @@
 
 <file path=word/document.xml><?xml version="1.0" encoding="utf-8"?>
-<w:document xmlns:wpc="http://schemas.microsoft.com/office/word/2010/wordprocessingCanvas" xmlns:mc="http://schemas.openxmlformats.org/markup-compatibility/2006" xmlns:o="urn:schemas-microsoft-com:office:office" xmlns:r="http://schemas.openxmlformats.org/officeDocument/2006/relationships" xmlns:m="http://schemas.openxmlformats.org/officeDocument/2006/math" xmlns:v="urn:schemas-microsoft-com:vml" xmlns:wp14="http://schemas.microsoft.com/office/word/2010/wordprocessingDrawing" xmlns:wp="http://schemas.openxmlformats.org/drawingml/2006/wordprocessingDrawing" xmlns:w10="urn:schemas-microsoft-com:office:word" xmlns:w="http://schemas.openxmlformats.org/wordprocessingml/2006/main" xmlns:w14="http://schemas.microsoft.com/office/word/2010/wordml" xmlns:w15="http://schemas.microsoft.com/office/word/2012/wordml" xmlns:wpg="http://schemas.microsoft.com/office/word/2010/wordprocessingGroup" xmlns:wpi="http://schemas.microsoft.com/office/word/2010/wordprocessingInk" xmlns:wne="http://schemas.microsoft.com/office/word/2006/wordml" xmlns:wps="http://schemas.microsoft.com/office/word/2010/wordprocessingShape" mc:Ignorable="w14 w15 wp14">
+<w:document xmlns:wpc="http://schemas.microsoft.com/office/word/2010/wordprocessingCanvas" xmlns:cx="http://schemas.microsoft.com/office/drawing/2014/chartex" xmlns:cx1="http://schemas.microsoft.com/office/drawing/2015/9/8/chartex" xmlns:cx2="http://schemas.microsoft.com/office/drawing/2015/10/21/chartex" xmlns:cx3="http://schemas.microsoft.com/office/drawing/2016/5/9/chartex" xmlns:cx4="http://schemas.microsoft.com/office/drawing/2016/5/10/chartex" xmlns:cx5="http://schemas.microsoft.com/office/drawing/2016/5/11/chartex" xmlns:mc="http://schemas.openxmlformats.org/markup-compatibility/2006" xmlns:o="urn:schemas-microsoft-com:office:office" xmlns:r="http://schemas.openxmlformats.org/officeDocument/2006/relationships" xmlns:m="http://schemas.openxmlformats.org/officeDocument/2006/math" xmlns:v="urn:schemas-microsoft-com:vml" xmlns:wp14="http://schemas.microsoft.com/office/word/2010/wordprocessingDrawing" xmlns:wp="http://schemas.openxmlformats.org/drawingml/2006/wordprocessingDrawing" xmlns:w10="urn:schemas-microsoft-com:office:word" xmlns:w="http://schemas.openxmlformats.org/wordprocessingml/2006/main" xmlns:w14="http://schemas.microsoft.com/office/word/2010/wordml" xmlns:w15="http://schemas.microsoft.com/office/word/2012/wordml" xmlns:w16se="http://schemas.microsoft.com/office/word/2015/wordml/symex" xmlns:wpg="http://schemas.microsoft.com/office/word/2010/wordprocessingGroup" xmlns:wpi="http://schemas.microsoft.com/office/word/2010/wordprocessingInk" xmlns:wne="http://schemas.microsoft.com/office/word/2006/wordml" xmlns:wps="http://schemas.microsoft.com/office/word/2010/wordprocessingShape" mc:Ignorable="w14 w15 w16se wp14">
   <w:body>
     <w:p>
       <w:pPr>
-        <w:pStyle w:val="Heading1"/>
+        <w:pStyle w:val="Rubrik1"/>
       </w:pPr>
       <w:r>
         <w:t>Cluster 2:</w:t>
@@ -54,7 +54,7 @@
     </w:p>
     <w:p>
       <w:pPr>
-        <w:pStyle w:val="Heading1"/>
+        <w:pStyle w:val="Rubrik1"/>
       </w:pPr>
       <w:r>
         <w:t>Cluster 3:</w:t>
@@ -104,7 +104,7 @@
     </w:p>
     <w:p>
       <w:pPr>
-        <w:pStyle w:val="Heading1"/>
+        <w:pStyle w:val="Rubrik1"/>
       </w:pPr>
       <w:r>
         <w:t>Cluster 4:</w:t>
@@ -154,7 +154,7 @@
     </w:p>
     <w:p>
       <w:pPr>
-        <w:pStyle w:val="Heading1"/>
+        <w:pStyle w:val="Rubrik1"/>
       </w:pPr>
       <w:r>
         <w:t>Cluster 5:</w:t>
@@ -208,7 +208,7 @@
     <w:p/>
     <w:p>
       <w:pPr>
-        <w:pStyle w:val="Heading1"/>
+        <w:pStyle w:val="Rubrik1"/>
       </w:pPr>
       <w:r>
         <w:t>Cluster 7</w:t>
@@ -259,7 +259,7 @@
     <w:p/>
     <w:p>
       <w:pPr>
-        <w:pStyle w:val="Heading1"/>
+        <w:pStyle w:val="Rubrik1"/>
       </w:pPr>
       <w:r>
         <w:lastRenderedPageBreak/>
@@ -275,12 +275,66 @@
       <w:r>
         <w:t>max_pod_connected=95</w:t>
       </w:r>
+    </w:p>
+    <w:p>
+      <w:r>
+        <w:t>min_pod_connected=15</w:t>
+      </w:r>
+    </w:p>
+    <w:p>
+      <w:r>
+        <w:t>num_cores=5</w:t>
+      </w:r>
+    </w:p>
+    <w:p>
+      <w:r>
+        <w:t>num_slots=80</w:t>
+      </w:r>
+    </w:p>
+    <w:p/>
+    <w:p>
+      <w:r>
+        <w:t>data_rate_choice = [50, 400]</w:t>
+      </w:r>
+    </w:p>
+    <w:p/>
+    <w:p>
+      <w:r>
+        <w:t>data_rate_probs = {}</w:t>
+      </w:r>
+    </w:p>
+    <w:p>
+      <w:r>
+        <w:t>data_rate_probs['90_10'] = [0.90, 0.10]</w:t>
+      </w:r>
+    </w:p>
+    <w:p/>
+    <w:p>
+      <w:pPr>
+        <w:pStyle w:val="Rubrik1"/>
+      </w:pPr>
+      <w:r>
+        <w:t>C</w:t>
+      </w:r>
       <w:bookmarkStart w:id="0" w:name="_GoBack"/>
       <w:bookmarkEnd w:id="0"/>
-    </w:p>
-    <w:p>
-      <w:r>
-        <w:t>min_pod_connected=15</w:t>
+      <w:r>
+        <w:t>luster 9</w:t>
+      </w:r>
+    </w:p>
+    <w:p>
+      <w:r>
+        <w:t>num_pods=100</w:t>
+      </w:r>
+    </w:p>
+    <w:p>
+      <w:r>
+        <w:t>max_pod_connected=25</w:t>
+      </w:r>
+    </w:p>
+    <w:p>
+      <w:r>
+        <w:t>min_pod_connected=5</w:t>
       </w:r>
     </w:p>
     <w:p>
@@ -321,7 +375,7 @@
 </file>
 
 <file path=word/styles.xml><?xml version="1.0" encoding="utf-8"?>
-<w:styles xmlns:mc="http://schemas.openxmlformats.org/markup-compatibility/2006" xmlns:r="http://schemas.openxmlformats.org/officeDocument/2006/relationships" xmlns:w="http://schemas.openxmlformats.org/wordprocessingml/2006/main" xmlns:w14="http://schemas.microsoft.com/office/word/2010/wordml" xmlns:w15="http://schemas.microsoft.com/office/word/2012/wordml" mc:Ignorable="w14 w15">
+<w:styles xmlns:mc="http://schemas.openxmlformats.org/markup-compatibility/2006" xmlns:r="http://schemas.openxmlformats.org/officeDocument/2006/relationships" xmlns:w="http://schemas.openxmlformats.org/wordprocessingml/2006/main" xmlns:w14="http://schemas.microsoft.com/office/word/2010/wordml" xmlns:w15="http://schemas.microsoft.com/office/word/2012/wordml" xmlns:w16se="http://schemas.microsoft.com/office/word/2015/wordml/symex" mc:Ignorable="w14 w15 w16se">
   <w:docDefaults>
     <w:rPrDefault>
       <w:rPr>
@@ -337,7 +391,7 @@
       </w:pPr>
     </w:pPrDefault>
   </w:docDefaults>
-  <w:latentStyles w:defLockedState="0" w:defUIPriority="99" w:defSemiHidden="0" w:defUnhideWhenUsed="0" w:defQFormat="0" w:count="371">
+  <w:latentStyles w:defLockedState="0" w:defUIPriority="99" w:defSemiHidden="0" w:defUnhideWhenUsed="0" w:defQFormat="0" w:count="374">
     <w:lsdException w:name="Normal" w:uiPriority="0" w:qFormat="1"/>
     <w:lsdException w:name="heading 1" w:uiPriority="9" w:qFormat="1"/>
     <w:lsdException w:name="heading 2" w:semiHidden="1" w:uiPriority="9" w:unhideWhenUsed="1" w:qFormat="1"/>
@@ -443,7 +497,6 @@
     <w:lsdException w:name="HTML Sample" w:semiHidden="1" w:unhideWhenUsed="1"/>
     <w:lsdException w:name="HTML Typewriter" w:semiHidden="1" w:unhideWhenUsed="1"/>
     <w:lsdException w:name="HTML Variable" w:semiHidden="1" w:unhideWhenUsed="1"/>
-    <w:lsdException w:name="Normal Table" w:semiHidden="1" w:unhideWhenUsed="1"/>
     <w:lsdException w:name="annotation subject" w:semiHidden="1" w:unhideWhenUsed="1"/>
     <w:lsdException w:name="No List" w:semiHidden="1" w:unhideWhenUsed="1"/>
     <w:lsdException w:name="Outline List 1" w:semiHidden="1" w:unhideWhenUsed="1"/>
@@ -488,7 +541,6 @@
     <w:lsdException w:name="Table Professional" w:semiHidden="1" w:unhideWhenUsed="1"/>
     <w:lsdException w:name="Table Subtle 1" w:semiHidden="1" w:unhideWhenUsed="1"/>
     <w:lsdException w:name="Table Subtle 2" w:semiHidden="1" w:unhideWhenUsed="1"/>
-    <w:lsdException w:name="Table Web 1" w:semiHidden="1" w:unhideWhenUsed="1"/>
     <w:lsdException w:name="Table Web 2" w:semiHidden="1" w:unhideWhenUsed="1"/>
     <w:lsdException w:name="Table Web 3" w:semiHidden="1" w:unhideWhenUsed="1"/>
     <w:lsdException w:name="Balloon Text" w:semiHidden="1" w:unhideWhenUsed="1"/>
@@ -709,6 +761,9 @@
     <w:lsdException w:name="List Table 5 Dark Accent 6" w:uiPriority="50"/>
     <w:lsdException w:name="List Table 6 Colorful Accent 6" w:uiPriority="51"/>
     <w:lsdException w:name="List Table 7 Colorful Accent 6" w:uiPriority="52"/>
+    <w:lsdException w:name="Mention" w:semiHidden="1" w:unhideWhenUsed="1"/>
+    <w:lsdException w:name="Smart Hyperlink" w:semiHidden="1" w:unhideWhenUsed="1"/>
+    <w:lsdException w:name="Hashtag" w:semiHidden="1" w:unhideWhenUsed="1"/>
   </w:latentStyles>
   <w:style w:type="paragraph" w:default="1" w:styleId="Normal">
     <w:name w:val="Normal"/>
@@ -717,11 +772,11 @@
       <w:noProof/>
     </w:rPr>
   </w:style>
-  <w:style w:type="paragraph" w:styleId="Heading1">
+  <w:style w:type="paragraph" w:styleId="Rubrik1">
     <w:name w:val="heading 1"/>
     <w:basedOn w:val="Normal"/>
     <w:next w:val="Normal"/>
-    <w:link w:val="Heading1Char"/>
+    <w:link w:val="Rubrik1Char"/>
     <w:uiPriority w:val="9"/>
     <w:qFormat/>
     <w:rsid w:val="000C5ECF"/>
@@ -738,13 +793,13 @@
       <w:szCs w:val="32"/>
     </w:rPr>
   </w:style>
-  <w:style w:type="character" w:default="1" w:styleId="DefaultParagraphFont">
+  <w:style w:type="character" w:default="1" w:styleId="Standardstycketeckensnitt">
     <w:name w:val="Default Paragraph Font"/>
     <w:uiPriority w:val="1"/>
     <w:semiHidden/>
     <w:unhideWhenUsed/>
   </w:style>
-  <w:style w:type="table" w:default="1" w:styleId="TableNormal">
+  <w:style w:type="table" w:default="1" w:styleId="Normaltabell">
     <w:name w:val="Normal Table"/>
     <w:uiPriority w:val="99"/>
     <w:semiHidden/>
@@ -759,16 +814,16 @@
       </w:tblCellMar>
     </w:tblPr>
   </w:style>
-  <w:style w:type="numbering" w:default="1" w:styleId="NoList">
+  <w:style w:type="numbering" w:default="1" w:styleId="Ingenlista">
     <w:name w:val="No List"/>
     <w:uiPriority w:val="99"/>
     <w:semiHidden/>
     <w:unhideWhenUsed/>
   </w:style>
-  <w:style w:type="character" w:customStyle="1" w:styleId="Heading1Char">
-    <w:name w:val="Heading 1 Char"/>
-    <w:basedOn w:val="DefaultParagraphFont"/>
-    <w:link w:val="Heading1"/>
+  <w:style w:type="character" w:customStyle="1" w:styleId="Rubrik1Char">
+    <w:name w:val="Rubrik 1 Char"/>
+    <w:basedOn w:val="Standardstycketeckensnitt"/>
+    <w:link w:val="Rubrik1"/>
     <w:uiPriority w:val="9"/>
     <w:rsid w:val="000C5ECF"/>
     <w:rPr>

</xml_diff>